<commit_message>
Completed review of complete test plan, added power test for display. Added test plan for integration 1. Moved Hello World test plan to xlsx format properly. Updated revision numbers.
</commit_message>
<xml_diff>
--- a/Test Plan/Complete Test Plan.docx
+++ b/Test Plan/Complete Test Plan.docx
@@ -96,7 +96,7 @@
           <w:sz w:val="36"/>
           <w:szCs w:val="36"/>
         </w:rPr>
-        <w:t xml:space="preserve">Rev. 1.0 </w:t>
+        <w:t>Rev. 1.</w:t>
       </w:r>
       <w:r>
         <w:rPr>
@@ -105,7 +105,25 @@
           <w:sz w:val="36"/>
           <w:szCs w:val="36"/>
         </w:rPr>
-        <w:t>11/22</w:t>
+        <w:t>1</w:t>
+      </w:r>
+      <w:r>
+        <w:rPr>
+          <w:rFonts w:ascii="Calibri" w:hAnsi="Calibri"/>
+          <w:color w:val="000000"/>
+          <w:sz w:val="36"/>
+          <w:szCs w:val="36"/>
+        </w:rPr>
+        <w:t xml:space="preserve"> 11/2</w:t>
+      </w:r>
+      <w:r>
+        <w:rPr>
+          <w:rFonts w:ascii="Calibri" w:hAnsi="Calibri"/>
+          <w:color w:val="000000"/>
+          <w:sz w:val="36"/>
+          <w:szCs w:val="36"/>
+        </w:rPr>
+        <w:t>3</w:t>
       </w:r>
       <w:r>
         <w:rPr>
@@ -474,13 +492,8 @@
         </w:numPr>
       </w:pPr>
       <w:r>
-        <w:t xml:space="preserve">Test </w:t>
-      </w:r>
-      <w:proofErr w:type="spellStart"/>
-      <w:r>
-        <w:t>demux</w:t>
-      </w:r>
-      <w:proofErr w:type="spellEnd"/>
+        <w:t>Test demultiplexer</w:t>
+      </w:r>
       <w:r>
         <w:t xml:space="preserve"> for proper output</w:t>
       </w:r>
@@ -559,11 +572,12 @@
       <w:r>
         <w:t xml:space="preserve">Test microprocessor output to </w:t>
       </w:r>
-      <w:proofErr w:type="spellStart"/>
-      <w:r>
-        <w:t>demux</w:t>
-      </w:r>
-      <w:proofErr w:type="spellEnd"/>
+      <w:r>
+        <w:t>d</w:t>
+      </w:r>
+      <w:r>
+        <w:t>emultiplexer</w:t>
+      </w:r>
     </w:p>
     <w:p>
       <w:pPr>
@@ -576,11 +590,12 @@
       <w:r>
         <w:t xml:space="preserve">Test </w:t>
       </w:r>
-      <w:proofErr w:type="spellStart"/>
-      <w:r>
-        <w:t>demux</w:t>
-      </w:r>
-      <w:proofErr w:type="spellEnd"/>
+      <w:r>
+        <w:t>d</w:t>
+      </w:r>
+      <w:r>
+        <w:t>emultiplexer</w:t>
+      </w:r>
       <w:r>
         <w:t xml:space="preserve"> output to latches</w:t>
       </w:r>
@@ -2476,7 +2491,10 @@
     </w:p>
     <w:p>
       <w:r>
-        <w:t>Use a logic analyzer to verify proper outputs of sensors. That is, pulse each of the trigger pins high and verify the 8 high pulses on each of the echo pins in return.</w:t>
+        <w:t xml:space="preserve">Use a logic analyzer to verify proper outputs of sensors. That is, pulse each of the trigger pins high and verify </w:t>
+      </w:r>
+      <w:r>
+        <w:t>duration of the echo pin logic high corresponding with target distance.</w:t>
       </w:r>
     </w:p>
     <w:p/>
@@ -2500,18 +2518,16 @@
     </w:p>
     <w:p>
       <w:r>
-        <w:t xml:space="preserve">Program the mainboard through the USB to serial cable connected to the 6 pin header on the mainboard to verify the </w:t>
-      </w:r>
-      <w:proofErr w:type="gramStart"/>
-      <w:r>
-        <w:t>m</w:t>
-      </w:r>
-      <w:r>
-        <w:t>icrocontrollers</w:t>
-      </w:r>
-      <w:proofErr w:type="gramEnd"/>
-      <w:r>
-        <w:t xml:space="preserve"> functionality. </w:t>
+        <w:t>Program the mainboard through the USB to serial cable connected to the 6 pin header on the mainboard to verify the m</w:t>
+      </w:r>
+      <w:r>
+        <w:t>icrocontroller</w:t>
+      </w:r>
+      <w:r>
+        <w:t>’</w:t>
+      </w:r>
+      <w:r>
+        <w:t xml:space="preserve">s functionality. </w:t>
       </w:r>
     </w:p>
     <w:p>
@@ -2561,15 +2577,13 @@
         <w:t>Verify that the output of the voltage regulator i</w:t>
       </w:r>
       <w:r>
-        <w:t xml:space="preserve">s 5V with a digital </w:t>
-      </w:r>
-      <w:proofErr w:type="spellStart"/>
-      <w:r>
-        <w:t>multimeter</w:t>
-      </w:r>
-      <w:proofErr w:type="spellEnd"/>
-      <w:r>
-        <w:t>.</w:t>
+        <w:t>s 5V with a digital multi</w:t>
+      </w:r>
+      <w:r>
+        <w:t>-</w:t>
+      </w:r>
+      <w:r>
+        <w:t>meter.</w:t>
       </w:r>
     </w:p>
     <w:p>
@@ -2598,67 +2612,170 @@
     </w:p>
     <w:p>
       <w:r>
-        <w:t xml:space="preserve">4.4.1 Test </w:t>
-      </w:r>
-      <w:proofErr w:type="spellStart"/>
-      <w:r>
-        <w:t>demux</w:t>
-      </w:r>
-      <w:proofErr w:type="spellEnd"/>
+        <w:t>4.4.</w:t>
+      </w:r>
+      <w:r>
+        <w:t>1</w:t>
+      </w:r>
+      <w:r>
+        <w:t xml:space="preserve"> Test </w:t>
+      </w:r>
+      <w:r>
+        <w:t>display board power</w:t>
+      </w:r>
+    </w:p>
+    <w:p>
+      <w:r>
+        <w:t>Apply power and ground to seven pin display connector. Test voltage at each IC power pin and at each display LED resistor using volt meter.</w:t>
+      </w:r>
+    </w:p>
+    <w:p>
+      <w:r>
+        <w:t>4.4.</w:t>
+      </w:r>
+      <w:r>
+        <w:t>2</w:t>
+      </w:r>
+      <w:r>
+        <w:t xml:space="preserve"> Test demultiplexer</w:t>
+      </w:r>
       <w:r>
         <w:t xml:space="preserve"> for proper output</w:t>
       </w:r>
     </w:p>
     <w:p>
       <w:r>
-        <w:t xml:space="preserve">Apply 4-bit binary inputs to the </w:t>
-      </w:r>
-      <w:proofErr w:type="spellStart"/>
-      <w:r>
-        <w:t>demux</w:t>
-      </w:r>
-      <w:proofErr w:type="spellEnd"/>
+        <w:t>Apply 4-bit binary inputs to the demu</w:t>
+      </w:r>
+      <w:r>
+        <w:t>ltiplexer</w:t>
+      </w:r>
       <w:r>
         <w:t xml:space="preserve"> with function generator or by individually putting a logic high on each input pin then use the logic analyzer to check for corresponding logic out.</w:t>
       </w:r>
     </w:p>
     <w:p>
       <w:r>
-        <w:t>4.4.2 Check latch functionality</w:t>
-      </w:r>
-    </w:p>
-    <w:p>
-      <w:r>
-        <w:t>Using function generator at low frequency for the input to each latch, check output on oscilloscope or logic analyzer for proper operation.</w:t>
-      </w:r>
-    </w:p>
-    <w:p>
-      <w:r>
-        <w:t>4.4.3 Test FET switches</w:t>
+        <w:t>4.4.</w:t>
+      </w:r>
+      <w:r>
+        <w:t>3</w:t>
+      </w:r>
+      <w:r>
+        <w:t xml:space="preserve"> Check latch functionality</w:t>
       </w:r>
     </w:p>
     <w:p>
       <w:r>
         <w:lastRenderedPageBreak/>
-        <w:t>Put logic high (5VDC) on base of each FET to see if corresponding LED lights up.</w:t>
-      </w:r>
-    </w:p>
-    <w:p>
-      <w:r>
-        <w:t>4.4.4 Test with sequential code</w:t>
-      </w:r>
-    </w:p>
-    <w:p>
-      <w:r>
-        <w:t xml:space="preserve">Test functionality of entire board by manual input of sequential binary code to </w:t>
-      </w:r>
-      <w:proofErr w:type="spellStart"/>
-      <w:r>
-        <w:t>demux</w:t>
-      </w:r>
-      <w:proofErr w:type="spellEnd"/>
-      <w:r>
-        <w:t xml:space="preserve"> and checking that corresponding LEDs light up.</w:t>
+        <w:t xml:space="preserve">Using </w:t>
+      </w:r>
+      <w:r>
+        <w:t>5V supply</w:t>
+      </w:r>
+      <w:r>
+        <w:t xml:space="preserve"> </w:t>
+      </w:r>
+      <w:r>
+        <w:t>on the set and reset pins for</w:t>
+      </w:r>
+      <w:r>
+        <w:t xml:space="preserve"> each latch, check </w:t>
+      </w:r>
+      <w:r>
+        <w:t xml:space="preserve">corresponding </w:t>
+      </w:r>
+      <w:r>
+        <w:t xml:space="preserve">output </w:t>
+      </w:r>
+      <w:r>
+        <w:t xml:space="preserve">on </w:t>
+      </w:r>
+      <w:r>
+        <w:t>oscilloscope or logic analyzer for proper operation.</w:t>
+      </w:r>
+    </w:p>
+    <w:p>
+      <w:r>
+        <w:t>4.4.</w:t>
+      </w:r>
+      <w:r>
+        <w:t>4</w:t>
+      </w:r>
+      <w:r>
+        <w:t xml:space="preserve"> Test FET switches</w:t>
+      </w:r>
+    </w:p>
+    <w:p>
+      <w:r>
+        <w:t xml:space="preserve">Put logic high (5VDC) on </w:t>
+      </w:r>
+      <w:r>
+        <w:t xml:space="preserve">gate </w:t>
+      </w:r>
+      <w:r>
+        <w:t>of each FET to see if corresponding LED lights up.</w:t>
+      </w:r>
+    </w:p>
+    <w:p>
+      <w:r>
+        <w:t>4.4.</w:t>
+      </w:r>
+      <w:r>
+        <w:t>5</w:t>
+      </w:r>
+      <w:r>
+        <w:t xml:space="preserve"> Test with sequential code</w:t>
+      </w:r>
+    </w:p>
+    <w:p>
+      <w:r>
+        <w:t>Test functionality of entire board by manual</w:t>
+      </w:r>
+      <w:r>
+        <w:t>ly</w:t>
+      </w:r>
+      <w:r>
+        <w:t xml:space="preserve"> inpu</w:t>
+      </w:r>
+      <w:r>
+        <w:t>t</w:t>
+      </w:r>
+      <w:r>
+        <w:t>t</w:t>
+      </w:r>
+      <w:r>
+        <w:t>ing</w:t>
+      </w:r>
+      <w:r>
+        <w:t xml:space="preserve"> </w:t>
+      </w:r>
+      <w:r>
+        <w:t>each binary</w:t>
+      </w:r>
+      <w:r>
+        <w:t xml:space="preserve"> code </w:t>
+      </w:r>
+      <w:r>
+        <w:t xml:space="preserve">and </w:t>
+      </w:r>
+      <w:r>
+        <w:t xml:space="preserve">pulsing </w:t>
+      </w:r>
+      <w:r>
+        <w:t>enable to demul</w:t>
+      </w:r>
+      <w:r>
+        <w:t>ti</w:t>
+      </w:r>
+      <w:r>
+        <w:t>plexer</w:t>
+      </w:r>
+      <w:r>
+        <w:t xml:space="preserve">, then </w:t>
+      </w:r>
+      <w:r>
+        <w:t>checking that corresponding LEDs light up.</w:t>
       </w:r>
     </w:p>
     <w:p/>
@@ -2668,7 +2785,6 @@
           <w:b/>
         </w:rPr>
       </w:pPr>
-      <w:bookmarkStart w:id="0" w:name="_GoBack"/>
       <w:r>
         <w:rPr>
           <w:b/>
@@ -2676,7 +2792,6 @@
         <w:t>4.5 System Integration Test</w:t>
       </w:r>
     </w:p>
-    <w:bookmarkEnd w:id="0"/>
     <w:p>
       <w:r>
         <w:t>4.5.1 Mainboard to display</w:t>
@@ -2686,43 +2801,38 @@
       <w:r>
         <w:t xml:space="preserve">Test microprocessor output to </w:t>
       </w:r>
-      <w:proofErr w:type="spellStart"/>
-      <w:r>
-        <w:t>demux</w:t>
-      </w:r>
-      <w:proofErr w:type="spellEnd"/>
+      <w:r>
+        <w:t>demul</w:t>
+      </w:r>
+      <w:r>
+        <w:t>t</w:t>
+      </w:r>
+      <w:r>
+        <w:t>i</w:t>
+      </w:r>
+      <w:r>
+        <w:t>plexer</w:t>
+      </w:r>
       <w:r>
         <w:t xml:space="preserve"> by using a dummy code that has microprocessor outputs sequentially step </w:t>
       </w:r>
-      <w:proofErr w:type="spellStart"/>
-      <w:r>
-        <w:t>demux</w:t>
-      </w:r>
-      <w:proofErr w:type="spellEnd"/>
-      <w:r>
-        <w:t xml:space="preserve"> inputs from binary 0-16 and use a logic analyzer or oscilloscope to check for corresponding output on </w:t>
-      </w:r>
-      <w:proofErr w:type="spellStart"/>
-      <w:r>
-        <w:t>demux</w:t>
-      </w:r>
-      <w:proofErr w:type="spellEnd"/>
-      <w:r>
-        <w:t>.</w:t>
-      </w:r>
-    </w:p>
-    <w:p>
-      <w:r>
-        <w:t xml:space="preserve">Test latch output corresponding to sequential </w:t>
-      </w:r>
-      <w:proofErr w:type="spellStart"/>
-      <w:r>
-        <w:t>demux</w:t>
-      </w:r>
-      <w:proofErr w:type="spellEnd"/>
-      <w:r>
-        <w:t xml:space="preserve"> output.  Check for proper enable and logic high on latch output.</w:t>
-      </w:r>
+      <w:r>
+        <w:t>demul</w:t>
+      </w:r>
+      <w:r>
+        <w:t>ti</w:t>
+      </w:r>
+      <w:r>
+        <w:t>plexer</w:t>
+      </w:r>
+      <w:r>
+        <w:t xml:space="preserve"> inputs from binary 0-16 and </w:t>
+      </w:r>
+      <w:r>
+        <w:t>observe LED output.</w:t>
+      </w:r>
+      <w:bookmarkStart w:id="0" w:name="_GoBack"/>
+      <w:bookmarkEnd w:id="0"/>
     </w:p>
     <w:p>
       <w:r>
@@ -2758,21 +2868,17 @@
       <w:r>
         <w:t>In worst case scenario (</w:t>
       </w:r>
-      <w:proofErr w:type="spellStart"/>
-      <w:r>
-        <w:t>ie</w:t>
-      </w:r>
-      <w:proofErr w:type="spellEnd"/>
-      <w:r>
-        <w:t xml:space="preserve">. object within 5 </w:t>
-      </w:r>
-      <w:proofErr w:type="spellStart"/>
-      <w:r>
-        <w:t>ft</w:t>
-      </w:r>
-      <w:proofErr w:type="spellEnd"/>
-      <w:r>
-        <w:t xml:space="preserve"> of each sensor) all LEDs will light up.  Test current draw of system with all LEDs lit.</w:t>
+      <w:r>
+        <w:t>i.e</w:t>
+      </w:r>
+      <w:r>
+        <w:t>. object within 5 f</w:t>
+      </w:r>
+      <w:r>
+        <w:t>ee</w:t>
+      </w:r>
+      <w:r>
+        <w:t>t of each sensor) all LEDs will light up.  Test current draw of system with all LEDs lit.</w:t>
       </w:r>
     </w:p>
     <w:p/>
@@ -4505,4 +4611,16 @@
     </a:ext>
   </a:extLst>
 </a:theme>
+</file>
+
+<file path=customXml/item1.xml><?xml version="1.0" encoding="utf-8"?>
+<b:Sources xmlns:b="http://schemas.openxmlformats.org/officeDocument/2006/bibliography" xmlns="http://schemas.openxmlformats.org/officeDocument/2006/bibliography" SelectedStyle="\APASixthEditionOfficeOnline.xsl" StyleName="APA" Version="6"/>
+</file>
+
+<file path=customXml/itemProps1.xml><?xml version="1.0" encoding="utf-8"?>
+<ds:datastoreItem xmlns:ds="http://schemas.openxmlformats.org/officeDocument/2006/customXml" ds:itemID="{C08DF011-600F-4C40-8F41-FBB330108BC4}">
+  <ds:schemaRefs>
+    <ds:schemaRef ds:uri="http://schemas.openxmlformats.org/officeDocument/2006/bibliography"/>
+  </ds:schemaRefs>
+</ds:datastoreItem>
 </file>
</xml_diff>

<commit_message>
Fixed display board version numbers.
</commit_message>
<xml_diff>
--- a/Test Plan/Complete Test Plan.docx
+++ b/Test Plan/Complete Test Plan.docx
@@ -40,9 +40,7 @@
           <w:szCs w:val="54"/>
         </w:rPr>
       </w:pPr>
-      <w:bookmarkStart w:id="0" w:name="_GoBack"/>
     </w:p>
-    <w:bookmarkEnd w:id="0"/>
     <w:p>
       <w:pPr>
         <w:jc w:val="center"/>
@@ -5480,8 +5478,10 @@
                 <w:rFonts w:ascii="Calibri" w:eastAsia="Times New Roman" w:hAnsi="Calibri" w:cs="Times New Roman"/>
                 <w:color w:val="000000"/>
               </w:rPr>
-              <w:t>Display V1.0</w:t>
-            </w:r>
+              <w:t>Display V1.4</w:t>
+            </w:r>
+            <w:bookmarkStart w:id="0" w:name="_GoBack"/>
+            <w:bookmarkEnd w:id="0"/>
           </w:p>
         </w:tc>
         <w:tc>
@@ -9378,17 +9378,8 @@
                 <w:rFonts w:ascii="Calibri" w:eastAsia="Times New Roman" w:hAnsi="Calibri" w:cs="Times New Roman"/>
                 <w:color w:val="000000"/>
               </w:rPr>
-              <w:t xml:space="preserve"> Daniel </w:t>
-            </w:r>
-            <w:proofErr w:type="spellStart"/>
-            <w:r>
-              <w:rPr>
-                <w:rFonts w:ascii="Calibri" w:eastAsia="Times New Roman" w:hAnsi="Calibri" w:cs="Times New Roman"/>
-                <w:color w:val="000000"/>
-              </w:rPr>
-              <w:t>Frister</w:t>
-            </w:r>
-            <w:proofErr w:type="spellEnd"/>
+              <w:t xml:space="preserve"> Daniel Frister</w:t>
+            </w:r>
           </w:p>
         </w:tc>
       </w:tr>
@@ -9991,7 +9982,7 @@
                 <w:rFonts w:ascii="Calibri" w:eastAsia="Times New Roman" w:hAnsi="Calibri" w:cs="Times New Roman"/>
                 <w:color w:val="000000"/>
               </w:rPr>
-              <w:t>Main Board V1.0, Display V1.0</w:t>
+              <w:t>Main Board V1.5, Display V1.4</w:t>
             </w:r>
           </w:p>
         </w:tc>
@@ -14316,7 +14307,14 @@
                 <w:rFonts w:ascii="Calibri" w:eastAsia="Times New Roman" w:hAnsi="Calibri" w:cs="Times New Roman"/>
                 <w:color w:val="000000"/>
               </w:rPr>
-              <w:t>Display V1.0, Main Board V1.5, Sensor V1.0</w:t>
+              <w:t>Display V1.4</w:t>
+            </w:r>
+            <w:r>
+              <w:rPr>
+                <w:rFonts w:ascii="Calibri" w:eastAsia="Times New Roman" w:hAnsi="Calibri" w:cs="Times New Roman"/>
+                <w:color w:val="000000"/>
+              </w:rPr>
+              <w:t>, Main Board V1.5, Sensor V1.0</w:t>
             </w:r>
           </w:p>
         </w:tc>
@@ -18884,7 +18882,7 @@
 </file>
 
 <file path=customXml/itemProps1.xml><?xml version="1.0" encoding="utf-8"?>
-<ds:datastoreItem xmlns:ds="http://schemas.openxmlformats.org/officeDocument/2006/customXml" ds:itemID="{6C42CB34-A23D-4543-A12E-DD5C8C23785D}">
+<ds:datastoreItem xmlns:ds="http://schemas.openxmlformats.org/officeDocument/2006/customXml" ds:itemID="{DFF9E42E-1C40-477E-ACEB-9E8A7744F578}">
   <ds:schemaRefs>
     <ds:schemaRef ds:uri="http://schemas.openxmlformats.org/officeDocument/2006/bibliography"/>
   </ds:schemaRefs>

</xml_diff>

<commit_message>
Added team number to title page, spelling revisions.
</commit_message>
<xml_diff>
--- a/Test Plan/Complete Test Plan.docx
+++ b/Test Plan/Complete Test Plan.docx
@@ -43,10 +43,13 @@
     </w:p>
     <w:p>
       <w:pPr>
+        <w:spacing w:after="0"/>
         <w:jc w:val="center"/>
         <w:rPr>
           <w:rFonts w:ascii="Calibri" w:hAnsi="Calibri"/>
           <w:color w:val="000000"/>
+          <w:sz w:val="36"/>
+          <w:szCs w:val="36"/>
         </w:rPr>
       </w:pPr>
       <w:r>
@@ -133,6 +136,25 @@
           <w:szCs w:val="36"/>
         </w:rPr>
         <w:t>/14</w:t>
+      </w:r>
+    </w:p>
+    <w:p>
+      <w:pPr>
+        <w:spacing w:after="0"/>
+        <w:jc w:val="center"/>
+        <w:rPr>
+          <w:rFonts w:ascii="Calibri" w:hAnsi="Calibri"/>
+          <w:color w:val="000000"/>
+        </w:rPr>
+      </w:pPr>
+      <w:r>
+        <w:rPr>
+          <w:rFonts w:ascii="Calibri" w:hAnsi="Calibri"/>
+          <w:color w:val="000000"/>
+          <w:sz w:val="36"/>
+          <w:szCs w:val="36"/>
+        </w:rPr>
+        <w:t>Team T04</w:t>
       </w:r>
       <w:r>
         <w:rPr>
@@ -2887,8 +2909,8 @@
         <w:tblLook w:val="04A0" w:firstRow="1" w:lastRow="0" w:firstColumn="1" w:lastColumn="0" w:noHBand="0" w:noVBand="1"/>
       </w:tblPr>
       <w:tblGrid>
-        <w:gridCol w:w="1494"/>
-        <w:gridCol w:w="1350"/>
+        <w:gridCol w:w="1615"/>
+        <w:gridCol w:w="1229"/>
         <w:gridCol w:w="3200"/>
         <w:gridCol w:w="618"/>
         <w:gridCol w:w="534"/>
@@ -2972,6 +2994,7 @@
                 <w:color w:val="000000"/>
               </w:rPr>
             </w:pPr>
+            <w:bookmarkStart w:id="0" w:name="_GoBack"/>
             <w:r>
               <w:rPr>
                 <w:rFonts w:ascii="Calibri" w:eastAsia="Times New Roman" w:hAnsi="Calibri" w:cs="Times New Roman"/>
@@ -3082,6 +3105,7 @@
           </w:p>
         </w:tc>
       </w:tr>
+      <w:bookmarkEnd w:id="0"/>
       <w:tr>
         <w:trPr>
           <w:trHeight w:val="215"/>
@@ -3263,7 +3287,7 @@
         </w:trPr>
         <w:tc>
           <w:tcPr>
-            <w:tcW w:w="1494" w:type="dxa"/>
+            <w:tcW w:w="1615" w:type="dxa"/>
             <w:tcBorders>
               <w:top w:val="nil"/>
               <w:left w:val="single" w:sz="4" w:space="0" w:color="auto"/>
@@ -3298,7 +3322,7 @@
         </w:tc>
         <w:tc>
           <w:tcPr>
-            <w:tcW w:w="1350" w:type="dxa"/>
+            <w:tcW w:w="1229" w:type="dxa"/>
             <w:tcBorders>
               <w:top w:val="nil"/>
               <w:left w:val="nil"/>
@@ -3432,7 +3456,7 @@
         </w:trPr>
         <w:tc>
           <w:tcPr>
-            <w:tcW w:w="1494" w:type="dxa"/>
+            <w:tcW w:w="1615" w:type="dxa"/>
             <w:tcBorders>
               <w:top w:val="nil"/>
               <w:left w:val="single" w:sz="4" w:space="0" w:color="auto"/>
@@ -3454,7 +3478,6 @@
                 <w:color w:val="000000"/>
               </w:rPr>
             </w:pPr>
-            <w:proofErr w:type="spellStart"/>
             <w:r>
               <w:rPr>
                 <w:rFonts w:ascii="Calibri" w:eastAsia="Times New Roman" w:hAnsi="Calibri" w:cs="Times New Roman"/>
@@ -3462,9 +3485,8 @@
                 <w:bCs/>
                 <w:color w:val="000000"/>
               </w:rPr>
-              <w:t>Harware</w:t>
-            </w:r>
-            <w:proofErr w:type="spellEnd"/>
+              <w:t>Har</w:t>
+            </w:r>
             <w:r>
               <w:rPr>
                 <w:rFonts w:ascii="Calibri" w:eastAsia="Times New Roman" w:hAnsi="Calibri" w:cs="Times New Roman"/>
@@ -3472,9 +3494,8 @@
                 <w:bCs/>
                 <w:color w:val="000000"/>
               </w:rPr>
-              <w:t xml:space="preserve"> </w:t>
-            </w:r>
-            <w:proofErr w:type="spellStart"/>
+              <w:t>d</w:t>
+            </w:r>
             <w:r>
               <w:rPr>
                 <w:rFonts w:ascii="Calibri" w:eastAsia="Times New Roman" w:hAnsi="Calibri" w:cs="Times New Roman"/>
@@ -3482,9 +3503,9 @@
                 <w:bCs/>
                 <w:color w:val="000000"/>
               </w:rPr>
-              <w:t>Ver</w:t>
-            </w:r>
-            <w:proofErr w:type="spellEnd"/>
+              <w:t xml:space="preserve">ware </w:t>
+            </w:r>
+            <w:proofErr w:type="spellStart"/>
             <w:r>
               <w:rPr>
                 <w:rFonts w:ascii="Calibri" w:eastAsia="Times New Roman" w:hAnsi="Calibri" w:cs="Times New Roman"/>
@@ -3492,13 +3513,23 @@
                 <w:bCs/>
                 <w:color w:val="000000"/>
               </w:rPr>
+              <w:t>Ver</w:t>
+            </w:r>
+            <w:proofErr w:type="spellEnd"/>
+            <w:r>
+              <w:rPr>
+                <w:rFonts w:ascii="Calibri" w:eastAsia="Times New Roman" w:hAnsi="Calibri" w:cs="Times New Roman"/>
+                <w:b/>
+                <w:bCs/>
+                <w:color w:val="000000"/>
+              </w:rPr>
               <w:t>:</w:t>
             </w:r>
           </w:p>
         </w:tc>
         <w:tc>
           <w:tcPr>
-            <w:tcW w:w="1350" w:type="dxa"/>
+            <w:tcW w:w="1229" w:type="dxa"/>
             <w:tcBorders>
               <w:top w:val="nil"/>
               <w:left w:val="nil"/>
@@ -3702,7 +3733,7 @@
         </w:trPr>
         <w:tc>
           <w:tcPr>
-            <w:tcW w:w="1494" w:type="dxa"/>
+            <w:tcW w:w="1615" w:type="dxa"/>
             <w:tcBorders>
               <w:top w:val="nil"/>
               <w:left w:val="single" w:sz="4" w:space="0" w:color="auto"/>
@@ -3738,7 +3769,7 @@
         </w:tc>
         <w:tc>
           <w:tcPr>
-            <w:tcW w:w="1350" w:type="dxa"/>
+            <w:tcW w:w="1229" w:type="dxa"/>
             <w:tcBorders>
               <w:top w:val="nil"/>
               <w:left w:val="nil"/>
@@ -3914,7 +3945,7 @@
         </w:trPr>
         <w:tc>
           <w:tcPr>
-            <w:tcW w:w="1494" w:type="dxa"/>
+            <w:tcW w:w="1615" w:type="dxa"/>
             <w:tcBorders>
               <w:top w:val="nil"/>
               <w:left w:val="single" w:sz="4" w:space="0" w:color="auto"/>
@@ -3945,7 +3976,7 @@
         </w:tc>
         <w:tc>
           <w:tcPr>
-            <w:tcW w:w="1350" w:type="dxa"/>
+            <w:tcW w:w="1229" w:type="dxa"/>
             <w:tcBorders>
               <w:top w:val="nil"/>
               <w:left w:val="nil"/>
@@ -4103,7 +4134,7 @@
         </w:trPr>
         <w:tc>
           <w:tcPr>
-            <w:tcW w:w="1494" w:type="dxa"/>
+            <w:tcW w:w="1615" w:type="dxa"/>
             <w:tcBorders>
               <w:top w:val="nil"/>
               <w:left w:val="single" w:sz="4" w:space="0" w:color="auto"/>
@@ -4134,7 +4165,7 @@
         </w:tc>
         <w:tc>
           <w:tcPr>
-            <w:tcW w:w="1350" w:type="dxa"/>
+            <w:tcW w:w="1229" w:type="dxa"/>
             <w:tcBorders>
               <w:top w:val="nil"/>
               <w:left w:val="nil"/>
@@ -4291,7 +4322,7 @@
         </w:trPr>
         <w:tc>
           <w:tcPr>
-            <w:tcW w:w="1494" w:type="dxa"/>
+            <w:tcW w:w="1615" w:type="dxa"/>
             <w:tcBorders>
               <w:top w:val="nil"/>
               <w:left w:val="single" w:sz="4" w:space="0" w:color="auto"/>
@@ -4322,7 +4353,7 @@
         </w:tc>
         <w:tc>
           <w:tcPr>
-            <w:tcW w:w="1350" w:type="dxa"/>
+            <w:tcW w:w="1229" w:type="dxa"/>
             <w:tcBorders>
               <w:top w:val="nil"/>
               <w:left w:val="nil"/>
@@ -4480,7 +4511,7 @@
         </w:trPr>
         <w:tc>
           <w:tcPr>
-            <w:tcW w:w="1494" w:type="dxa"/>
+            <w:tcW w:w="1615" w:type="dxa"/>
             <w:tcBorders>
               <w:top w:val="nil"/>
               <w:left w:val="single" w:sz="4" w:space="0" w:color="auto"/>
@@ -4511,7 +4542,7 @@
         </w:tc>
         <w:tc>
           <w:tcPr>
-            <w:tcW w:w="1350" w:type="dxa"/>
+            <w:tcW w:w="1229" w:type="dxa"/>
             <w:tcBorders>
               <w:top w:val="nil"/>
               <w:left w:val="nil"/>
@@ -4937,7 +4968,14 @@
                 <w:rFonts w:ascii="Calibri" w:eastAsia="Times New Roman" w:hAnsi="Calibri" w:cs="Times New Roman"/>
                 <w:color w:val="000000"/>
               </w:rPr>
-              <w:t>Demux</w:t>
+              <w:t>Demu</w:t>
+            </w:r>
+            <w:r>
+              <w:rPr>
+                <w:rFonts w:ascii="Calibri" w:eastAsia="Times New Roman" w:hAnsi="Calibri" w:cs="Times New Roman"/>
+                <w:color w:val="000000"/>
+              </w:rPr>
+              <w:t>ltiplexer</w:t>
             </w:r>
             <w:proofErr w:type="spellEnd"/>
             <w:r>
@@ -5392,7 +5430,6 @@
                 <w:color w:val="000000"/>
               </w:rPr>
             </w:pPr>
-            <w:proofErr w:type="spellStart"/>
             <w:r>
               <w:rPr>
                 <w:rFonts w:ascii="Calibri" w:eastAsia="Times New Roman" w:hAnsi="Calibri" w:cs="Times New Roman"/>
@@ -5400,9 +5437,8 @@
                 <w:bCs/>
                 <w:color w:val="000000"/>
               </w:rPr>
-              <w:t>Harware</w:t>
-            </w:r>
-            <w:proofErr w:type="spellEnd"/>
+              <w:t>Har</w:t>
+            </w:r>
             <w:r>
               <w:rPr>
                 <w:rFonts w:ascii="Calibri" w:eastAsia="Times New Roman" w:hAnsi="Calibri" w:cs="Times New Roman"/>
@@ -5410,9 +5446,8 @@
                 <w:bCs/>
                 <w:color w:val="000000"/>
               </w:rPr>
-              <w:t xml:space="preserve"> </w:t>
-            </w:r>
-            <w:proofErr w:type="spellStart"/>
+              <w:t>d</w:t>
+            </w:r>
             <w:r>
               <w:rPr>
                 <w:rFonts w:ascii="Calibri" w:eastAsia="Times New Roman" w:hAnsi="Calibri" w:cs="Times New Roman"/>
@@ -5420,9 +5455,9 @@
                 <w:bCs/>
                 <w:color w:val="000000"/>
               </w:rPr>
-              <w:t>Ver</w:t>
-            </w:r>
-            <w:proofErr w:type="spellEnd"/>
+              <w:t xml:space="preserve">ware </w:t>
+            </w:r>
+            <w:proofErr w:type="spellStart"/>
             <w:r>
               <w:rPr>
                 <w:rFonts w:ascii="Calibri" w:eastAsia="Times New Roman" w:hAnsi="Calibri" w:cs="Times New Roman"/>
@@ -5430,6 +5465,16 @@
                 <w:bCs/>
                 <w:color w:val="000000"/>
               </w:rPr>
+              <w:t>Ver</w:t>
+            </w:r>
+            <w:proofErr w:type="spellEnd"/>
+            <w:r>
+              <w:rPr>
+                <w:rFonts w:ascii="Calibri" w:eastAsia="Times New Roman" w:hAnsi="Calibri" w:cs="Times New Roman"/>
+                <w:b/>
+                <w:bCs/>
+                <w:color w:val="000000"/>
+              </w:rPr>
               <w:t>:</w:t>
             </w:r>
           </w:p>
@@ -5480,8 +5525,6 @@
               </w:rPr>
               <w:t>Display V1.4</w:t>
             </w:r>
-            <w:bookmarkStart w:id="0" w:name="_GoBack"/>
-            <w:bookmarkEnd w:id="0"/>
           </w:p>
         </w:tc>
         <w:tc>
@@ -5625,7 +5668,14 @@
                 <w:rFonts w:ascii="Calibri" w:eastAsia="Times New Roman" w:hAnsi="Calibri" w:cs="Times New Roman"/>
                 <w:color w:val="000000"/>
               </w:rPr>
-              <w:t>demux</w:t>
+              <w:t>demu</w:t>
+            </w:r>
+            <w:r>
+              <w:rPr>
+                <w:rFonts w:ascii="Calibri" w:eastAsia="Times New Roman" w:hAnsi="Calibri" w:cs="Times New Roman"/>
+                <w:color w:val="000000"/>
+              </w:rPr>
+              <w:t>ltiplexer</w:t>
             </w:r>
             <w:proofErr w:type="spellEnd"/>
             <w:r>
@@ -5641,7 +5691,14 @@
                 <w:rFonts w:ascii="Calibri" w:eastAsia="Times New Roman" w:hAnsi="Calibri" w:cs="Times New Roman"/>
                 <w:color w:val="000000"/>
               </w:rPr>
-              <w:t>demux</w:t>
+              <w:t>demu</w:t>
+            </w:r>
+            <w:r>
+              <w:rPr>
+                <w:rFonts w:ascii="Calibri" w:eastAsia="Times New Roman" w:hAnsi="Calibri" w:cs="Times New Roman"/>
+                <w:color w:val="000000"/>
+              </w:rPr>
+              <w:t>ltiplexer</w:t>
             </w:r>
             <w:proofErr w:type="spellEnd"/>
             <w:r>
@@ -9896,7 +9953,6 @@
                 <w:color w:val="000000"/>
               </w:rPr>
             </w:pPr>
-            <w:proofErr w:type="spellStart"/>
             <w:r>
               <w:rPr>
                 <w:rFonts w:ascii="Calibri" w:eastAsia="Times New Roman" w:hAnsi="Calibri" w:cs="Times New Roman"/>
@@ -9904,9 +9960,8 @@
                 <w:bCs/>
                 <w:color w:val="000000"/>
               </w:rPr>
-              <w:t>Harware</w:t>
-            </w:r>
-            <w:proofErr w:type="spellEnd"/>
+              <w:t>Har</w:t>
+            </w:r>
             <w:r>
               <w:rPr>
                 <w:rFonts w:ascii="Calibri" w:eastAsia="Times New Roman" w:hAnsi="Calibri" w:cs="Times New Roman"/>
@@ -9914,7 +9969,16 @@
                 <w:bCs/>
                 <w:color w:val="000000"/>
               </w:rPr>
-              <w:t xml:space="preserve"> </w:t>
+              <w:t>d</w:t>
+            </w:r>
+            <w:r>
+              <w:rPr>
+                <w:rFonts w:ascii="Calibri" w:eastAsia="Times New Roman" w:hAnsi="Calibri" w:cs="Times New Roman"/>
+                <w:b/>
+                <w:bCs/>
+                <w:color w:val="000000"/>
+              </w:rPr>
+              <w:t xml:space="preserve">ware </w:t>
             </w:r>
             <w:proofErr w:type="spellStart"/>
             <w:r>
@@ -14221,7 +14285,6 @@
                 <w:color w:val="000000"/>
               </w:rPr>
             </w:pPr>
-            <w:proofErr w:type="spellStart"/>
             <w:r>
               <w:rPr>
                 <w:rFonts w:ascii="Calibri" w:eastAsia="Times New Roman" w:hAnsi="Calibri" w:cs="Times New Roman"/>
@@ -14229,9 +14292,8 @@
                 <w:bCs/>
                 <w:color w:val="000000"/>
               </w:rPr>
-              <w:t>Harware</w:t>
-            </w:r>
-            <w:proofErr w:type="spellEnd"/>
+              <w:t>Har</w:t>
+            </w:r>
             <w:r>
               <w:rPr>
                 <w:rFonts w:ascii="Calibri" w:eastAsia="Times New Roman" w:hAnsi="Calibri" w:cs="Times New Roman"/>
@@ -14239,7 +14301,16 @@
                 <w:bCs/>
                 <w:color w:val="000000"/>
               </w:rPr>
-              <w:t xml:space="preserve"> </w:t>
+              <w:t>d</w:t>
+            </w:r>
+            <w:r>
+              <w:rPr>
+                <w:rFonts w:ascii="Calibri" w:eastAsia="Times New Roman" w:hAnsi="Calibri" w:cs="Times New Roman"/>
+                <w:b/>
+                <w:bCs/>
+                <w:color w:val="000000"/>
+              </w:rPr>
+              <w:t xml:space="preserve">ware </w:t>
             </w:r>
             <w:proofErr w:type="spellStart"/>
             <w:r>
@@ -14732,23 +14803,21 @@
                 <w:rFonts w:ascii="Calibri" w:eastAsia="Times New Roman" w:hAnsi="Calibri" w:cs="Times New Roman"/>
                 <w:color w:val="000000"/>
               </w:rPr>
-              <w:t xml:space="preserve">Place </w:t>
-            </w:r>
-            <w:proofErr w:type="spellStart"/>
-            <w:r>
-              <w:rPr>
-                <w:rFonts w:ascii="Calibri" w:eastAsia="Times New Roman" w:hAnsi="Calibri" w:cs="Times New Roman"/>
-                <w:color w:val="000000"/>
-              </w:rPr>
-              <w:t>suface</w:t>
-            </w:r>
-            <w:proofErr w:type="spellEnd"/>
-            <w:r>
-              <w:rPr>
-                <w:rFonts w:ascii="Calibri" w:eastAsia="Times New Roman" w:hAnsi="Calibri" w:cs="Times New Roman"/>
-                <w:color w:val="000000"/>
-              </w:rPr>
-              <w:t xml:space="preserve"> at distance of 15'</w:t>
+              <w:t>Place su</w:t>
+            </w:r>
+            <w:r>
+              <w:rPr>
+                <w:rFonts w:ascii="Calibri" w:eastAsia="Times New Roman" w:hAnsi="Calibri" w:cs="Times New Roman"/>
+                <w:color w:val="000000"/>
+              </w:rPr>
+              <w:t>r</w:t>
+            </w:r>
+            <w:r>
+              <w:rPr>
+                <w:rFonts w:ascii="Calibri" w:eastAsia="Times New Roman" w:hAnsi="Calibri" w:cs="Times New Roman"/>
+                <w:color w:val="000000"/>
+              </w:rPr>
+              <w:t>face at distance of 15'</w:t>
             </w:r>
           </w:p>
         </w:tc>
@@ -14947,23 +15016,21 @@
                 <w:rFonts w:ascii="Calibri" w:eastAsia="Times New Roman" w:hAnsi="Calibri" w:cs="Times New Roman"/>
                 <w:color w:val="000000"/>
               </w:rPr>
-              <w:t xml:space="preserve">Place </w:t>
-            </w:r>
-            <w:proofErr w:type="spellStart"/>
-            <w:r>
-              <w:rPr>
-                <w:rFonts w:ascii="Calibri" w:eastAsia="Times New Roman" w:hAnsi="Calibri" w:cs="Times New Roman"/>
-                <w:color w:val="000000"/>
-              </w:rPr>
-              <w:t>suface</w:t>
-            </w:r>
-            <w:proofErr w:type="spellEnd"/>
-            <w:r>
-              <w:rPr>
-                <w:rFonts w:ascii="Calibri" w:eastAsia="Times New Roman" w:hAnsi="Calibri" w:cs="Times New Roman"/>
-                <w:color w:val="000000"/>
-              </w:rPr>
-              <w:t xml:space="preserve"> at distance of 10'</w:t>
+              <w:t>Place su</w:t>
+            </w:r>
+            <w:r>
+              <w:rPr>
+                <w:rFonts w:ascii="Calibri" w:eastAsia="Times New Roman" w:hAnsi="Calibri" w:cs="Times New Roman"/>
+                <w:color w:val="000000"/>
+              </w:rPr>
+              <w:t>r</w:t>
+            </w:r>
+            <w:r>
+              <w:rPr>
+                <w:rFonts w:ascii="Calibri" w:eastAsia="Times New Roman" w:hAnsi="Calibri" w:cs="Times New Roman"/>
+                <w:color w:val="000000"/>
+              </w:rPr>
+              <w:t>face at distance of 10'</w:t>
             </w:r>
           </w:p>
         </w:tc>
@@ -15162,23 +15229,21 @@
                 <w:rFonts w:ascii="Calibri" w:eastAsia="Times New Roman" w:hAnsi="Calibri" w:cs="Times New Roman"/>
                 <w:color w:val="000000"/>
               </w:rPr>
-              <w:t xml:space="preserve">Place </w:t>
-            </w:r>
-            <w:proofErr w:type="spellStart"/>
-            <w:r>
-              <w:rPr>
-                <w:rFonts w:ascii="Calibri" w:eastAsia="Times New Roman" w:hAnsi="Calibri" w:cs="Times New Roman"/>
-                <w:color w:val="000000"/>
-              </w:rPr>
-              <w:t>suface</w:t>
-            </w:r>
-            <w:proofErr w:type="spellEnd"/>
-            <w:r>
-              <w:rPr>
-                <w:rFonts w:ascii="Calibri" w:eastAsia="Times New Roman" w:hAnsi="Calibri" w:cs="Times New Roman"/>
-                <w:color w:val="000000"/>
-              </w:rPr>
-              <w:t xml:space="preserve"> at distance of 5'</w:t>
+              <w:t>Place su</w:t>
+            </w:r>
+            <w:r>
+              <w:rPr>
+                <w:rFonts w:ascii="Calibri" w:eastAsia="Times New Roman" w:hAnsi="Calibri" w:cs="Times New Roman"/>
+                <w:color w:val="000000"/>
+              </w:rPr>
+              <w:t>r</w:t>
+            </w:r>
+            <w:r>
+              <w:rPr>
+                <w:rFonts w:ascii="Calibri" w:eastAsia="Times New Roman" w:hAnsi="Calibri" w:cs="Times New Roman"/>
+                <w:color w:val="000000"/>
+              </w:rPr>
+              <w:t>face at distance of 5'</w:t>
             </w:r>
           </w:p>
         </w:tc>
@@ -15576,23 +15641,21 @@
                 <w:rFonts w:ascii="Calibri" w:eastAsia="Times New Roman" w:hAnsi="Calibri" w:cs="Times New Roman"/>
                 <w:color w:val="000000"/>
               </w:rPr>
-              <w:t xml:space="preserve">Place </w:t>
-            </w:r>
-            <w:proofErr w:type="spellStart"/>
-            <w:r>
-              <w:rPr>
-                <w:rFonts w:ascii="Calibri" w:eastAsia="Times New Roman" w:hAnsi="Calibri" w:cs="Times New Roman"/>
-                <w:color w:val="000000"/>
-              </w:rPr>
-              <w:t>suface</w:t>
-            </w:r>
-            <w:proofErr w:type="spellEnd"/>
-            <w:r>
-              <w:rPr>
-                <w:rFonts w:ascii="Calibri" w:eastAsia="Times New Roman" w:hAnsi="Calibri" w:cs="Times New Roman"/>
-                <w:color w:val="000000"/>
-              </w:rPr>
-              <w:t xml:space="preserve"> at distance of 15'</w:t>
+              <w:t>Place su</w:t>
+            </w:r>
+            <w:r>
+              <w:rPr>
+                <w:rFonts w:ascii="Calibri" w:eastAsia="Times New Roman" w:hAnsi="Calibri" w:cs="Times New Roman"/>
+                <w:color w:val="000000"/>
+              </w:rPr>
+              <w:t>r</w:t>
+            </w:r>
+            <w:r>
+              <w:rPr>
+                <w:rFonts w:ascii="Calibri" w:eastAsia="Times New Roman" w:hAnsi="Calibri" w:cs="Times New Roman"/>
+                <w:color w:val="000000"/>
+              </w:rPr>
+              <w:t>face at distance of 15'</w:t>
             </w:r>
           </w:p>
         </w:tc>
@@ -15792,23 +15855,21 @@
                 <w:rFonts w:ascii="Calibri" w:eastAsia="Times New Roman" w:hAnsi="Calibri" w:cs="Times New Roman"/>
                 <w:color w:val="000000"/>
               </w:rPr>
-              <w:t xml:space="preserve">Place </w:t>
-            </w:r>
-            <w:proofErr w:type="spellStart"/>
-            <w:r>
-              <w:rPr>
-                <w:rFonts w:ascii="Calibri" w:eastAsia="Times New Roman" w:hAnsi="Calibri" w:cs="Times New Roman"/>
-                <w:color w:val="000000"/>
-              </w:rPr>
-              <w:t>suface</w:t>
-            </w:r>
-            <w:proofErr w:type="spellEnd"/>
-            <w:r>
-              <w:rPr>
-                <w:rFonts w:ascii="Calibri" w:eastAsia="Times New Roman" w:hAnsi="Calibri" w:cs="Times New Roman"/>
-                <w:color w:val="000000"/>
-              </w:rPr>
-              <w:t xml:space="preserve"> at distance of 10'</w:t>
+              <w:t>Place su</w:t>
+            </w:r>
+            <w:r>
+              <w:rPr>
+                <w:rFonts w:ascii="Calibri" w:eastAsia="Times New Roman" w:hAnsi="Calibri" w:cs="Times New Roman"/>
+                <w:color w:val="000000"/>
+              </w:rPr>
+              <w:t>r</w:t>
+            </w:r>
+            <w:r>
+              <w:rPr>
+                <w:rFonts w:ascii="Calibri" w:eastAsia="Times New Roman" w:hAnsi="Calibri" w:cs="Times New Roman"/>
+                <w:color w:val="000000"/>
+              </w:rPr>
+              <w:t>face at distance of 10'</w:t>
             </w:r>
           </w:p>
         </w:tc>
@@ -16008,23 +16069,21 @@
                 <w:rFonts w:ascii="Calibri" w:eastAsia="Times New Roman" w:hAnsi="Calibri" w:cs="Times New Roman"/>
                 <w:color w:val="000000"/>
               </w:rPr>
-              <w:t xml:space="preserve">Place </w:t>
-            </w:r>
-            <w:proofErr w:type="spellStart"/>
-            <w:r>
-              <w:rPr>
-                <w:rFonts w:ascii="Calibri" w:eastAsia="Times New Roman" w:hAnsi="Calibri" w:cs="Times New Roman"/>
-                <w:color w:val="000000"/>
-              </w:rPr>
-              <w:t>suface</w:t>
-            </w:r>
-            <w:proofErr w:type="spellEnd"/>
-            <w:r>
-              <w:rPr>
-                <w:rFonts w:ascii="Calibri" w:eastAsia="Times New Roman" w:hAnsi="Calibri" w:cs="Times New Roman"/>
-                <w:color w:val="000000"/>
-              </w:rPr>
-              <w:t xml:space="preserve"> at distance of 5'</w:t>
+              <w:t>Place su</w:t>
+            </w:r>
+            <w:r>
+              <w:rPr>
+                <w:rFonts w:ascii="Calibri" w:eastAsia="Times New Roman" w:hAnsi="Calibri" w:cs="Times New Roman"/>
+                <w:color w:val="000000"/>
+              </w:rPr>
+              <w:t>r</w:t>
+            </w:r>
+            <w:r>
+              <w:rPr>
+                <w:rFonts w:ascii="Calibri" w:eastAsia="Times New Roman" w:hAnsi="Calibri" w:cs="Times New Roman"/>
+                <w:color w:val="000000"/>
+              </w:rPr>
+              <w:t>face at distance of 5'</w:t>
             </w:r>
           </w:p>
         </w:tc>
@@ -16424,23 +16483,21 @@
                 <w:rFonts w:ascii="Calibri" w:eastAsia="Times New Roman" w:hAnsi="Calibri" w:cs="Times New Roman"/>
                 <w:color w:val="000000"/>
               </w:rPr>
-              <w:t xml:space="preserve">Place </w:t>
-            </w:r>
-            <w:proofErr w:type="spellStart"/>
-            <w:r>
-              <w:rPr>
-                <w:rFonts w:ascii="Calibri" w:eastAsia="Times New Roman" w:hAnsi="Calibri" w:cs="Times New Roman"/>
-                <w:color w:val="000000"/>
-              </w:rPr>
-              <w:t>suface</w:t>
-            </w:r>
-            <w:proofErr w:type="spellEnd"/>
-            <w:r>
-              <w:rPr>
-                <w:rFonts w:ascii="Calibri" w:eastAsia="Times New Roman" w:hAnsi="Calibri" w:cs="Times New Roman"/>
-                <w:color w:val="000000"/>
-              </w:rPr>
-              <w:t xml:space="preserve"> at distance of 15'</w:t>
+              <w:t>Place su</w:t>
+            </w:r>
+            <w:r>
+              <w:rPr>
+                <w:rFonts w:ascii="Calibri" w:eastAsia="Times New Roman" w:hAnsi="Calibri" w:cs="Times New Roman"/>
+                <w:color w:val="000000"/>
+              </w:rPr>
+              <w:t>r</w:t>
+            </w:r>
+            <w:r>
+              <w:rPr>
+                <w:rFonts w:ascii="Calibri" w:eastAsia="Times New Roman" w:hAnsi="Calibri" w:cs="Times New Roman"/>
+                <w:color w:val="000000"/>
+              </w:rPr>
+              <w:t>face at distance of 15'</w:t>
             </w:r>
           </w:p>
         </w:tc>
@@ -16642,15 +16699,13 @@
               </w:rPr>
               <w:t xml:space="preserve">Place </w:t>
             </w:r>
-            <w:proofErr w:type="spellStart"/>
-            <w:r>
-              <w:rPr>
-                <w:rFonts w:ascii="Calibri" w:eastAsia="Times New Roman" w:hAnsi="Calibri" w:cs="Times New Roman"/>
-                <w:color w:val="000000"/>
-              </w:rPr>
-              <w:t>suface</w:t>
-            </w:r>
-            <w:proofErr w:type="spellEnd"/>
+            <w:r>
+              <w:rPr>
+                <w:rFonts w:ascii="Calibri" w:eastAsia="Times New Roman" w:hAnsi="Calibri" w:cs="Times New Roman"/>
+                <w:color w:val="000000"/>
+              </w:rPr>
+              <w:t>surface</w:t>
+            </w:r>
             <w:r>
               <w:rPr>
                 <w:rFonts w:ascii="Calibri" w:eastAsia="Times New Roman" w:hAnsi="Calibri" w:cs="Times New Roman"/>
@@ -16858,15 +16913,13 @@
               </w:rPr>
               <w:t xml:space="preserve">Place </w:t>
             </w:r>
-            <w:proofErr w:type="spellStart"/>
-            <w:r>
-              <w:rPr>
-                <w:rFonts w:ascii="Calibri" w:eastAsia="Times New Roman" w:hAnsi="Calibri" w:cs="Times New Roman"/>
-                <w:color w:val="000000"/>
-              </w:rPr>
-              <w:t>suface</w:t>
-            </w:r>
-            <w:proofErr w:type="spellEnd"/>
+            <w:r>
+              <w:rPr>
+                <w:rFonts w:ascii="Calibri" w:eastAsia="Times New Roman" w:hAnsi="Calibri" w:cs="Times New Roman"/>
+                <w:color w:val="000000"/>
+              </w:rPr>
+              <w:t>surface</w:t>
+            </w:r>
             <w:r>
               <w:rPr>
                 <w:rFonts w:ascii="Calibri" w:eastAsia="Times New Roman" w:hAnsi="Calibri" w:cs="Times New Roman"/>
@@ -18882,7 +18935,7 @@
 </file>
 
 <file path=customXml/itemProps1.xml><?xml version="1.0" encoding="utf-8"?>
-<ds:datastoreItem xmlns:ds="http://schemas.openxmlformats.org/officeDocument/2006/customXml" ds:itemID="{DFF9E42E-1C40-477E-ACEB-9E8A7744F578}">
+<ds:datastoreItem xmlns:ds="http://schemas.openxmlformats.org/officeDocument/2006/customXml" ds:itemID="{D798521E-5756-4CC4-924D-7CC93F8D9F23}">
   <ds:schemaRefs>
     <ds:schemaRef ds:uri="http://schemas.openxmlformats.org/officeDocument/2006/bibliography"/>
   </ds:schemaRefs>

</xml_diff>